<commit_message>
switch to default architecture when audioShutdown is called or when recall_curentSession fails
</commit_message>
<xml_diff>
--- a/Build/Darwin/Distributions/READ_ME_BEFORE_YOU_START.docx
+++ b/Build/Darwin/Distributions/READ_ME_BEFORE_YOU_START.docx
@@ -416,10 +416,7 @@
     <w:p/>
     <w:p/>
     <w:p/>
-    <w:p>
-      <w:bookmarkStart w:id="0" w:name="_GoBack"/>
-      <w:bookmarkEnd w:id="0"/>
-    </w:p>
+    <w:p/>
     <w:p>
       <w:pPr>
         <w:rPr>
@@ -473,6 +470,22 @@
       <w:r>
         <w:t>Snapshots from FaustLive-1.0 are not compatible with FaustLive-2.0</w:t>
       </w:r>
+    </w:p>
+    <w:p>
+      <w:pPr>
+        <w:pStyle w:val="Paragraphedeliste"/>
+        <w:numPr>
+          <w:ilvl w:val="0"/>
+          <w:numId w:val="3"/>
+        </w:numPr>
+      </w:pPr>
+      <w:r>
+        <w:t>Quit Menu is sometimes disappearing on some systems</w:t>
+      </w:r>
+    </w:p>
+    <w:p>
+      <w:bookmarkStart w:id="0" w:name="_GoBack"/>
+      <w:bookmarkEnd w:id="0"/>
     </w:p>
     <w:sectPr>
       <w:pgSz w:w="11900" w:h="16840"/>

</xml_diff>

<commit_message>
correct -deshost option for OSC interface
</commit_message>
<xml_diff>
--- a/Build/Darwin/Distributions/READ_ME_BEFORE_YOU_START.docx
+++ b/Build/Darwin/Distributions/READ_ME_BEFORE_YOU_START.docx
@@ -484,9 +484,26 @@
       </w:r>
     </w:p>
     <w:p>
+      <w:pPr>
+        <w:pStyle w:val="Paragraphedeliste"/>
+        <w:numPr>
+          <w:ilvl w:val="0"/>
+          <w:numId w:val="3"/>
+        </w:numPr>
+      </w:pPr>
+      <w:r>
+        <w:t xml:space="preserve">OSC control can </w:t>
+      </w:r>
+      <w:r>
+        <w:t>show</w:t>
+      </w:r>
       <w:bookmarkStart w:id="0" w:name="_GoBack"/>
       <w:bookmarkEnd w:id="0"/>
-    </w:p>
+      <w:r>
+        <w:t xml:space="preserve"> bugs when used with multiple control devices</w:t>
+      </w:r>
+    </w:p>
+    <w:p/>
     <w:sectPr>
       <w:pgSz w:w="11900" w:h="16840"/>
       <w:pgMar w:top="1417" w:right="1417" w:bottom="1417" w:left="1417" w:header="708" w:footer="708" w:gutter="0"/>

</xml_diff>

<commit_message>
add Jack to distribution
</commit_message>
<xml_diff>
--- a/Build/Darwin/Distributions/READ_ME_BEFORE_YOU_START.docx
+++ b/Build/Darwin/Distributions/READ_ME_BEFORE_YOU_START.docx
@@ -326,16 +326,13 @@
     <w:p>
       <w:r>
         <w:tab/>
-        <w:t xml:space="preserve">The last release is available at : </w:t>
-      </w:r>
-      <w:hyperlink r:id="rId7" w:history="1">
-        <w:r>
-          <w:rPr>
-            <w:rStyle w:val="Lienhypertexte"/>
-          </w:rPr>
-          <w:t>http://jackaudio.org/downloads/</w:t>
-        </w:r>
-      </w:hyperlink>
+        <w:t>Launch the installer available in Jack/JackOSX</w:t>
+      </w:r>
+      <w:bookmarkStart w:id="0" w:name="_GoBack"/>
+      <w:bookmarkEnd w:id="0"/>
+      <w:r>
+        <w:t>.zip</w:t>
+      </w:r>
     </w:p>
     <w:p/>
     <w:p/>
@@ -497,8 +494,6 @@
       <w:r>
         <w:t>show</w:t>
       </w:r>
-      <w:bookmarkStart w:id="0" w:name="_GoBack"/>
-      <w:bookmarkEnd w:id="0"/>
       <w:r>
         <w:t xml:space="preserve"> bugs when used with multiple control devices</w:t>
       </w:r>

</xml_diff>